<commit_message>
Fix: Localization & Update Prefabs, Scene Menu & Update Doc
</commit_message>
<xml_diff>
--- a/Documents/Shadowed-Paths.docx
+++ b/Documents/Shadowed-Paths.docx
@@ -8678,107 +8678,213 @@
           <w:sz w:val="36"/>
           <w:szCs w:val="36"/>
         </w:rPr>
-        <w:t xml:space="preserve">Create </w:t>
-      </w:r>
-      <w:r>
-        <w:rPr>
-          <w:rFonts w:ascii="Times New Roman" w:hAnsi="Times New Roman" w:cs="Times New Roman"/>
-          <w:sz w:val="36"/>
-          <w:szCs w:val="36"/>
-        </w:rPr>
-        <w:t>Achievements System</w:t>
-      </w:r>
-      <w:r>
-        <w:rPr>
-          <w:rFonts w:ascii="Times New Roman" w:hAnsi="Times New Roman" w:cs="Times New Roman"/>
-          <w:sz w:val="36"/>
-          <w:szCs w:val="36"/>
-        </w:rPr>
-        <w:t xml:space="preserve"> &amp; Popup</w:t>
-      </w:r>
-    </w:p>
-    <w:p>
-      <w:pPr>
-        <w:pStyle w:val="Paragraphedeliste"/>
-        <w:numPr>
-          <w:ilvl w:val="0"/>
-          <w:numId w:val="1"/>
-        </w:numPr>
-        <w:rPr>
-          <w:rFonts w:ascii="Times New Roman" w:hAnsi="Times New Roman" w:cs="Times New Roman"/>
-          <w:sz w:val="36"/>
-          <w:szCs w:val="36"/>
-        </w:rPr>
-      </w:pPr>
-      <w:r>
-        <w:rPr>
-          <w:rFonts w:ascii="Times New Roman" w:hAnsi="Times New Roman" w:cs="Times New Roman"/>
-          <w:sz w:val="36"/>
-          <w:szCs w:val="36"/>
-        </w:rPr>
         <w:t>Upgrade Save System Tool</w:t>
       </w:r>
-      <w:r>
-        <w:rPr>
-          <w:rFonts w:ascii="Times New Roman" w:hAnsi="Times New Roman" w:cs="Times New Roman"/>
-          <w:sz w:val="36"/>
-          <w:szCs w:val="36"/>
-        </w:rPr>
-        <w:t xml:space="preserve"> / Content &amp; Settings</w:t>
-      </w:r>
-    </w:p>
-    <w:p>
-      <w:pPr>
-        <w:pStyle w:val="Paragraphedeliste"/>
-        <w:numPr>
-          <w:ilvl w:val="0"/>
-          <w:numId w:val="1"/>
-        </w:numPr>
-        <w:rPr>
-          <w:rFonts w:ascii="Times New Roman" w:hAnsi="Times New Roman" w:cs="Times New Roman"/>
-          <w:sz w:val="36"/>
-          <w:szCs w:val="36"/>
-        </w:rPr>
-      </w:pPr>
-      <w:r>
-        <w:rPr>
-          <w:rFonts w:ascii="Times New Roman" w:hAnsi="Times New Roman" w:cs="Times New Roman"/>
-          <w:sz w:val="36"/>
-          <w:szCs w:val="36"/>
-        </w:rPr>
-        <w:t>Save Achievement</w:t>
-      </w:r>
-      <w:r>
-        <w:rPr>
-          <w:rFonts w:ascii="Times New Roman" w:hAnsi="Times New Roman" w:cs="Times New Roman"/>
-          <w:sz w:val="36"/>
-          <w:szCs w:val="36"/>
-        </w:rPr>
-        <w:t>s</w:t>
-      </w:r>
-      <w:r>
-        <w:rPr>
-          <w:rFonts w:ascii="Times New Roman" w:hAnsi="Times New Roman" w:cs="Times New Roman"/>
-          <w:sz w:val="36"/>
-          <w:szCs w:val="36"/>
-        </w:rPr>
-        <w:t xml:space="preserve"> in All</w:t>
-      </w:r>
-      <w:r>
-        <w:rPr>
-          <w:rFonts w:ascii="Times New Roman" w:hAnsi="Times New Roman" w:cs="Times New Roman"/>
-          <w:sz w:val="36"/>
-          <w:szCs w:val="36"/>
-        </w:rPr>
-        <w:t xml:space="preserve"> the</w:t>
-      </w:r>
-      <w:r>
-        <w:rPr>
-          <w:rFonts w:ascii="Times New Roman" w:hAnsi="Times New Roman" w:cs="Times New Roman"/>
-          <w:sz w:val="36"/>
-          <w:szCs w:val="36"/>
-        </w:rPr>
-        <w:t xml:space="preserve"> Game</w:t>
+    </w:p>
+    <w:p>
+      <w:pPr>
+        <w:pStyle w:val="Paragraphedeliste"/>
+        <w:numPr>
+          <w:ilvl w:val="0"/>
+          <w:numId w:val="1"/>
+        </w:numPr>
+        <w:rPr>
+          <w:rFonts w:ascii="Times New Roman" w:hAnsi="Times New Roman" w:cs="Times New Roman"/>
+          <w:sz w:val="36"/>
+          <w:szCs w:val="36"/>
+        </w:rPr>
+      </w:pPr>
+      <w:r>
+        <w:rPr>
+          <w:rFonts w:ascii="Times New Roman" w:hAnsi="Times New Roman" w:cs="Times New Roman"/>
+          <w:sz w:val="36"/>
+          <w:szCs w:val="36"/>
+        </w:rPr>
+        <w:t>Rework the UI Save</w:t>
+      </w:r>
+    </w:p>
+    <w:p>
+      <w:pPr>
+        <w:pStyle w:val="Paragraphedeliste"/>
+        <w:numPr>
+          <w:ilvl w:val="0"/>
+          <w:numId w:val="1"/>
+        </w:numPr>
+        <w:rPr>
+          <w:rFonts w:ascii="Times New Roman" w:hAnsi="Times New Roman" w:cs="Times New Roman"/>
+          <w:sz w:val="36"/>
+          <w:szCs w:val="36"/>
+        </w:rPr>
+      </w:pPr>
+      <w:r>
+        <w:rPr>
+          <w:rFonts w:ascii="Times New Roman" w:hAnsi="Times New Roman" w:cs="Times New Roman"/>
+          <w:sz w:val="36"/>
+          <w:szCs w:val="36"/>
+        </w:rPr>
+        <w:t xml:space="preserve">UI Settings with Focus &amp; Strange Color on the </w:t>
+      </w:r>
+      <w:r>
+        <w:rPr>
+          <w:rFonts w:ascii="Times New Roman" w:hAnsi="Times New Roman" w:cs="Times New Roman"/>
+          <w:sz w:val="36"/>
+          <w:szCs w:val="36"/>
+        </w:rPr>
+        <w:t>Audio</w:t>
+      </w:r>
+    </w:p>
+    <w:p>
+      <w:pPr>
+        <w:pStyle w:val="Paragraphedeliste"/>
+        <w:numPr>
+          <w:ilvl w:val="0"/>
+          <w:numId w:val="1"/>
+        </w:numPr>
+        <w:rPr>
+          <w:rFonts w:ascii="Times New Roman" w:hAnsi="Times New Roman" w:cs="Times New Roman"/>
+          <w:sz w:val="36"/>
+          <w:szCs w:val="36"/>
+        </w:rPr>
+      </w:pPr>
+      <w:r>
+        <w:rPr>
+          <w:rFonts w:ascii="Times New Roman" w:hAnsi="Times New Roman" w:cs="Times New Roman"/>
+          <w:sz w:val="36"/>
+          <w:szCs w:val="36"/>
+        </w:rPr>
+        <w:t>Controller don’t work with the UI Menu Achievements</w:t>
+      </w:r>
+    </w:p>
+    <w:p>
+      <w:pPr>
+        <w:pStyle w:val="Paragraphedeliste"/>
+        <w:numPr>
+          <w:ilvl w:val="0"/>
+          <w:numId w:val="1"/>
+        </w:numPr>
+        <w:rPr>
+          <w:rFonts w:ascii="Times New Roman" w:hAnsi="Times New Roman" w:cs="Times New Roman"/>
+          <w:sz w:val="36"/>
+          <w:szCs w:val="36"/>
+        </w:rPr>
+      </w:pPr>
+      <w:r>
+        <w:rPr>
+          <w:rFonts w:ascii="Times New Roman" w:hAnsi="Times New Roman" w:cs="Times New Roman"/>
+          <w:sz w:val="36"/>
+          <w:szCs w:val="36"/>
+        </w:rPr>
+        <w:t xml:space="preserve">Rework Save: </w:t>
+      </w:r>
+      <w:r>
+        <w:rPr>
+          <w:rFonts w:ascii="Times New Roman" w:hAnsi="Times New Roman" w:cs="Times New Roman"/>
+          <w:sz w:val="36"/>
+          <w:szCs w:val="36"/>
+        </w:rPr>
+        <w:t>Content &amp; Settings</w:t>
+      </w:r>
+      <w:r>
+        <w:rPr>
+          <w:rFonts w:ascii="Times New Roman" w:hAnsi="Times New Roman" w:cs="Times New Roman"/>
+          <w:sz w:val="36"/>
+          <w:szCs w:val="36"/>
+        </w:rPr>
+        <w:t xml:space="preserve"> &amp; Ach</w:t>
+      </w:r>
+      <w:r>
+        <w:rPr>
+          <w:rFonts w:ascii="Times New Roman" w:hAnsi="Times New Roman" w:cs="Times New Roman"/>
+          <w:sz w:val="36"/>
+          <w:szCs w:val="36"/>
+        </w:rPr>
+        <w:t>ievements</w:t>
+      </w:r>
+    </w:p>
+    <w:p>
+      <w:pPr>
+        <w:pStyle w:val="Paragraphedeliste"/>
+        <w:numPr>
+          <w:ilvl w:val="0"/>
+          <w:numId w:val="1"/>
+        </w:numPr>
+        <w:rPr>
+          <w:rFonts w:ascii="Times New Roman" w:hAnsi="Times New Roman" w:cs="Times New Roman"/>
+          <w:sz w:val="36"/>
+          <w:szCs w:val="36"/>
+        </w:rPr>
+      </w:pPr>
+      <w:r>
+        <w:rPr>
+          <w:rFonts w:ascii="Times New Roman" w:hAnsi="Times New Roman" w:cs="Times New Roman"/>
+          <w:sz w:val="36"/>
+          <w:szCs w:val="36"/>
+        </w:rPr>
+        <w:t xml:space="preserve">See for the Buttons Return in the </w:t>
+      </w:r>
+      <w:r>
+        <w:rPr>
+          <w:rFonts w:ascii="Times New Roman" w:hAnsi="Times New Roman" w:cs="Times New Roman"/>
+          <w:sz w:val="36"/>
+          <w:szCs w:val="36"/>
+        </w:rPr>
+        <w:t>D</w:t>
+      </w:r>
+      <w:r>
+        <w:rPr>
+          <w:rFonts w:ascii="Times New Roman" w:hAnsi="Times New Roman" w:cs="Times New Roman"/>
+          <w:sz w:val="36"/>
+          <w:szCs w:val="36"/>
+        </w:rPr>
+        <w:t xml:space="preserve">iff </w:t>
+      </w:r>
+      <w:r>
+        <w:rPr>
+          <w:rFonts w:ascii="Times New Roman" w:hAnsi="Times New Roman" w:cs="Times New Roman"/>
+          <w:sz w:val="36"/>
+          <w:szCs w:val="36"/>
+        </w:rPr>
+        <w:t>M</w:t>
+      </w:r>
+      <w:r>
+        <w:rPr>
+          <w:rFonts w:ascii="Times New Roman" w:hAnsi="Times New Roman" w:cs="Times New Roman"/>
+          <w:sz w:val="36"/>
+          <w:szCs w:val="36"/>
+        </w:rPr>
+        <w:t xml:space="preserve">enu: </w:t>
+      </w:r>
+      <w:r>
+        <w:rPr>
+          <w:rFonts w:ascii="Times New Roman" w:hAnsi="Times New Roman" w:cs="Times New Roman"/>
+          <w:sz w:val="36"/>
+          <w:szCs w:val="36"/>
+        </w:rPr>
+        <w:t>R</w:t>
+      </w:r>
+      <w:r>
+        <w:rPr>
+          <w:rFonts w:ascii="Times New Roman" w:hAnsi="Times New Roman" w:cs="Times New Roman"/>
+          <w:sz w:val="36"/>
+          <w:szCs w:val="36"/>
+        </w:rPr>
+        <w:t xml:space="preserve">ef </w:t>
+      </w:r>
+      <w:r>
+        <w:rPr>
+          <w:rFonts w:ascii="Times New Roman" w:hAnsi="Times New Roman" w:cs="Times New Roman"/>
+          <w:sz w:val="36"/>
+          <w:szCs w:val="36"/>
+        </w:rPr>
+        <w:t>E</w:t>
+      </w:r>
+      <w:r>
+        <w:rPr>
+          <w:rFonts w:ascii="Times New Roman" w:hAnsi="Times New Roman" w:cs="Times New Roman"/>
+          <w:sz w:val="36"/>
+          <w:szCs w:val="36"/>
+        </w:rPr>
+        <w:t>xtern</w:t>
       </w:r>
     </w:p>
     <w:p>

</xml_diff>

<commit_message>
Fix: Update Doc & Improve Save
</commit_message>
<xml_diff>
--- a/Documents/Shadowed-Paths.docx
+++ b/Documents/Shadowed-Paths.docx
@@ -9544,28 +9544,6 @@
           <w:u w:val="single"/>
         </w:rPr>
         <w:t>:</w:t>
-      </w:r>
-    </w:p>
-    <w:p>
-      <w:pPr>
-        <w:pStyle w:val="Paragraphedeliste"/>
-        <w:numPr>
-          <w:ilvl w:val="0"/>
-          <w:numId w:val="1"/>
-        </w:numPr>
-        <w:rPr>
-          <w:rFonts w:ascii="Times New Roman" w:hAnsi="Times New Roman" w:cs="Times New Roman"/>
-          <w:sz w:val="36"/>
-          <w:szCs w:val="36"/>
-        </w:rPr>
-      </w:pPr>
-      <w:r>
-        <w:rPr>
-          <w:rFonts w:ascii="Times New Roman" w:hAnsi="Times New Roman" w:cs="Times New Roman"/>
-          <w:sz w:val="36"/>
-          <w:szCs w:val="36"/>
-        </w:rPr>
-        <w:t>Upgrade Save System Tool</w:t>
       </w:r>
     </w:p>
     <w:p>

</xml_diff>

<commit_message>
Fix: Save Finish & Doc Update
</commit_message>
<xml_diff>
--- a/Documents/Shadowed-Paths.docx
+++ b/Documents/Shadowed-Paths.docx
@@ -4790,7 +4790,7 @@
           <w:sz w:val="36"/>
           <w:szCs w:val="36"/>
         </w:rPr>
-        <w:t>5</w:t>
+        <w:t>3</w:t>
       </w:r>
       <w:r>
         <w:rPr>
@@ -4799,6 +4799,14 @@
           <w:szCs w:val="36"/>
         </w:rPr>
         <w:t xml:space="preserve"> slots</w:t>
+      </w:r>
+      <w:r>
+        <w:rPr>
+          <w:rFonts w:ascii="Times New Roman" w:hAnsi="Times New Roman" w:cs="Times New Roman"/>
+          <w:sz w:val="36"/>
+          <w:szCs w:val="36"/>
+        </w:rPr>
+        <w:t xml:space="preserve"> + 1 Save Auto</w:t>
       </w:r>
     </w:p>
     <w:p>
@@ -8749,15 +8757,7 @@
           <w:sz w:val="36"/>
           <w:szCs w:val="36"/>
         </w:rPr>
-        <w:t>I</w:t>
-      </w:r>
-      <w:r>
-        <w:rPr>
-          <w:rFonts w:ascii="Times New Roman" w:hAnsi="Times New Roman" w:cs="Times New Roman"/>
-          <w:sz w:val="36"/>
-          <w:szCs w:val="36"/>
-        </w:rPr>
-        <w:t xml:space="preserve">: </w:t>
+        <w:t xml:space="preserve">I: </w:t>
       </w:r>
       <w:r>
         <w:rPr>
@@ -9618,138 +9618,6 @@
           <w:szCs w:val="36"/>
         </w:rPr>
         <w:t>Controller don’t work with the UI Menu Achievements</w:t>
-      </w:r>
-    </w:p>
-    <w:p>
-      <w:pPr>
-        <w:pStyle w:val="Paragraphedeliste"/>
-        <w:numPr>
-          <w:ilvl w:val="0"/>
-          <w:numId w:val="1"/>
-        </w:numPr>
-        <w:rPr>
-          <w:rFonts w:ascii="Times New Roman" w:hAnsi="Times New Roman" w:cs="Times New Roman"/>
-          <w:sz w:val="36"/>
-          <w:szCs w:val="36"/>
-        </w:rPr>
-      </w:pPr>
-      <w:r>
-        <w:rPr>
-          <w:rFonts w:ascii="Times New Roman" w:hAnsi="Times New Roman" w:cs="Times New Roman"/>
-          <w:sz w:val="36"/>
-          <w:szCs w:val="36"/>
-        </w:rPr>
-        <w:t xml:space="preserve">Rework Save: </w:t>
-      </w:r>
-      <w:r>
-        <w:rPr>
-          <w:rFonts w:ascii="Times New Roman" w:hAnsi="Times New Roman" w:cs="Times New Roman"/>
-          <w:sz w:val="36"/>
-          <w:szCs w:val="36"/>
-        </w:rPr>
-        <w:t>Content &amp; Settings</w:t>
-      </w:r>
-      <w:r>
-        <w:rPr>
-          <w:rFonts w:ascii="Times New Roman" w:hAnsi="Times New Roman" w:cs="Times New Roman"/>
-          <w:sz w:val="36"/>
-          <w:szCs w:val="36"/>
-        </w:rPr>
-        <w:t xml:space="preserve"> &amp; Ach</w:t>
-      </w:r>
-      <w:r>
-        <w:rPr>
-          <w:rFonts w:ascii="Times New Roman" w:hAnsi="Times New Roman" w:cs="Times New Roman"/>
-          <w:sz w:val="36"/>
-          <w:szCs w:val="36"/>
-        </w:rPr>
-        <w:t>ievements</w:t>
-      </w:r>
-    </w:p>
-    <w:p>
-      <w:pPr>
-        <w:pStyle w:val="Paragraphedeliste"/>
-        <w:numPr>
-          <w:ilvl w:val="0"/>
-          <w:numId w:val="1"/>
-        </w:numPr>
-        <w:rPr>
-          <w:rFonts w:ascii="Times New Roman" w:hAnsi="Times New Roman" w:cs="Times New Roman"/>
-          <w:sz w:val="36"/>
-          <w:szCs w:val="36"/>
-        </w:rPr>
-      </w:pPr>
-      <w:r>
-        <w:rPr>
-          <w:rFonts w:ascii="Times New Roman" w:hAnsi="Times New Roman" w:cs="Times New Roman"/>
-          <w:sz w:val="36"/>
-          <w:szCs w:val="36"/>
-        </w:rPr>
-        <w:t xml:space="preserve">See for the Buttons Return in the </w:t>
-      </w:r>
-      <w:r>
-        <w:rPr>
-          <w:rFonts w:ascii="Times New Roman" w:hAnsi="Times New Roman" w:cs="Times New Roman"/>
-          <w:sz w:val="36"/>
-          <w:szCs w:val="36"/>
-        </w:rPr>
-        <w:t>D</w:t>
-      </w:r>
-      <w:r>
-        <w:rPr>
-          <w:rFonts w:ascii="Times New Roman" w:hAnsi="Times New Roman" w:cs="Times New Roman"/>
-          <w:sz w:val="36"/>
-          <w:szCs w:val="36"/>
-        </w:rPr>
-        <w:t xml:space="preserve">iff </w:t>
-      </w:r>
-      <w:r>
-        <w:rPr>
-          <w:rFonts w:ascii="Times New Roman" w:hAnsi="Times New Roman" w:cs="Times New Roman"/>
-          <w:sz w:val="36"/>
-          <w:szCs w:val="36"/>
-        </w:rPr>
-        <w:t>M</w:t>
-      </w:r>
-      <w:r>
-        <w:rPr>
-          <w:rFonts w:ascii="Times New Roman" w:hAnsi="Times New Roman" w:cs="Times New Roman"/>
-          <w:sz w:val="36"/>
-          <w:szCs w:val="36"/>
-        </w:rPr>
-        <w:t xml:space="preserve">enu: </w:t>
-      </w:r>
-      <w:r>
-        <w:rPr>
-          <w:rFonts w:ascii="Times New Roman" w:hAnsi="Times New Roman" w:cs="Times New Roman"/>
-          <w:sz w:val="36"/>
-          <w:szCs w:val="36"/>
-        </w:rPr>
-        <w:t>R</w:t>
-      </w:r>
-      <w:r>
-        <w:rPr>
-          <w:rFonts w:ascii="Times New Roman" w:hAnsi="Times New Roman" w:cs="Times New Roman"/>
-          <w:sz w:val="36"/>
-          <w:szCs w:val="36"/>
-        </w:rPr>
-        <w:t xml:space="preserve">ef </w:t>
-      </w:r>
-      <w:r>
-        <w:rPr>
-          <w:rFonts w:ascii="Times New Roman" w:hAnsi="Times New Roman" w:cs="Times New Roman"/>
-          <w:sz w:val="36"/>
-          <w:szCs w:val="36"/>
-        </w:rPr>
-        <w:t>E</w:t>
-      </w:r>
-      <w:r>
-        <w:rPr>
-          <w:rFonts w:ascii="Times New Roman" w:hAnsi="Times New Roman" w:cs="Times New Roman"/>
-          <w:sz w:val="36"/>
-          <w:szCs w:val="36"/>
-        </w:rPr>
-        <w:t>xtern</w:t>
       </w:r>
     </w:p>
     <w:p>

</xml_diff>

<commit_message>
Fix: Save & Localization & UI & Docs
</commit_message>
<xml_diff>
--- a/Documents/Shadowed-Paths.docx
+++ b/Documents/Shadowed-Paths.docx
@@ -9566,6 +9566,14 @@
           <w:szCs w:val="36"/>
         </w:rPr>
         <w:t>Rework the UI Save</w:t>
+      </w:r>
+      <w:r>
+        <w:rPr>
+          <w:rFonts w:ascii="Times New Roman" w:hAnsi="Times New Roman" w:cs="Times New Roman"/>
+          <w:sz w:val="36"/>
+          <w:szCs w:val="36"/>
+        </w:rPr>
+        <w:t xml:space="preserve"> Slot</w:t>
       </w:r>
     </w:p>
     <w:p>

</xml_diff>

<commit_message>
Feat & Fix: Save System Work Completly
</commit_message>
<xml_diff>
--- a/Documents/Shadowed-Paths.docx
+++ b/Documents/Shadowed-Paths.docx
@@ -9574,6 +9574,28 @@
           <w:szCs w:val="36"/>
         </w:rPr>
         <w:t xml:space="preserve"> Slot</w:t>
+      </w:r>
+    </w:p>
+    <w:p>
+      <w:pPr>
+        <w:pStyle w:val="Paragraphedeliste"/>
+        <w:numPr>
+          <w:ilvl w:val="0"/>
+          <w:numId w:val="1"/>
+        </w:numPr>
+        <w:rPr>
+          <w:rFonts w:ascii="Times New Roman" w:hAnsi="Times New Roman" w:cs="Times New Roman"/>
+          <w:sz w:val="36"/>
+          <w:szCs w:val="36"/>
+        </w:rPr>
+      </w:pPr>
+      <w:r>
+        <w:rPr>
+          <w:rFonts w:ascii="Times New Roman" w:hAnsi="Times New Roman" w:cs="Times New Roman"/>
+          <w:sz w:val="36"/>
+          <w:szCs w:val="36"/>
+        </w:rPr>
+        <w:t>Error Load File Corrupt / Empty</w:t>
       </w:r>
     </w:p>
     <w:p>

</xml_diff>

<commit_message>
Fix: Update Doc & Add Vision
</commit_message>
<xml_diff>
--- a/Documents/Shadowed-Paths.docx
+++ b/Documents/Shadowed-Paths.docx
@@ -11128,7 +11128,15 @@
           <w:sz w:val="36"/>
           <w:szCs w:val="36"/>
         </w:rPr>
-        <w:t>Auberge: Save, Work</w:t>
+        <w:t>Inn</w:t>
+      </w:r>
+      <w:r>
+        <w:rPr>
+          <w:rFonts w:ascii="Times New Roman" w:hAnsi="Times New Roman" w:cs="Times New Roman"/>
+          <w:sz w:val="36"/>
+          <w:szCs w:val="36"/>
+        </w:rPr>
+        <w:t>: Save, Work</w:t>
       </w:r>
       <w:r>
         <w:rPr>
@@ -11144,15 +11152,7 @@
           <w:sz w:val="36"/>
           <w:szCs w:val="36"/>
         </w:rPr>
-        <w:t>H</w:t>
-      </w:r>
-      <w:r>
-        <w:rPr>
-          <w:rFonts w:ascii="Times New Roman" w:hAnsi="Times New Roman" w:cs="Times New Roman"/>
-          <w:sz w:val="36"/>
-          <w:szCs w:val="36"/>
-        </w:rPr>
-        <w:t>eal</w:t>
+        <w:t>Rest</w:t>
       </w:r>
     </w:p>
     <w:p>

</xml_diff>

<commit_message>
Fix: Achievements Update & Sound UI & Update Doc
</commit_message>
<xml_diff>
--- a/Documents/Shadowed-Paths.docx
+++ b/Documents/Shadowed-Paths.docx
@@ -8046,6 +8046,30 @@
           <w:sz w:val="36"/>
           <w:szCs w:val="36"/>
         </w:rPr>
+        <w:t>Bonus</w:t>
+      </w:r>
+    </w:p>
+    <w:p>
+      <w:pPr>
+        <w:pStyle w:val="Paragraphedeliste"/>
+        <w:numPr>
+          <w:ilvl w:val="0"/>
+          <w:numId w:val="5"/>
+        </w:numPr>
+        <w:ind w:right="-567"/>
+        <w:jc w:val="both"/>
+        <w:rPr>
+          <w:rFonts w:ascii="Times New Roman" w:hAnsi="Times New Roman" w:cs="Times New Roman"/>
+          <w:sz w:val="36"/>
+          <w:szCs w:val="36"/>
+        </w:rPr>
+      </w:pPr>
+      <w:r>
+        <w:rPr>
+          <w:rFonts w:ascii="Times New Roman" w:hAnsi="Times New Roman" w:cs="Times New Roman"/>
+          <w:sz w:val="36"/>
+          <w:szCs w:val="36"/>
+        </w:rPr>
         <w:t>B</w:t>
       </w:r>
       <w:r>
@@ -8977,6 +9001,54 @@
           <w:sz w:val="36"/>
           <w:szCs w:val="36"/>
         </w:rPr>
+        <w:t>Add Random Success Opening</w:t>
+      </w:r>
+    </w:p>
+    <w:p>
+      <w:pPr>
+        <w:pStyle w:val="Paragraphedeliste"/>
+        <w:numPr>
+          <w:ilvl w:val="0"/>
+          <w:numId w:val="1"/>
+        </w:numPr>
+        <w:ind w:right="-567"/>
+        <w:jc w:val="both"/>
+        <w:rPr>
+          <w:rFonts w:ascii="Times New Roman" w:hAnsi="Times New Roman" w:cs="Times New Roman"/>
+          <w:sz w:val="36"/>
+          <w:szCs w:val="36"/>
+        </w:rPr>
+      </w:pPr>
+      <w:r>
+        <w:rPr>
+          <w:rFonts w:ascii="Times New Roman" w:hAnsi="Times New Roman" w:cs="Times New Roman"/>
+          <w:sz w:val="36"/>
+          <w:szCs w:val="36"/>
+        </w:rPr>
+        <w:t>Add Random Trap</w:t>
+      </w:r>
+    </w:p>
+    <w:p>
+      <w:pPr>
+        <w:pStyle w:val="Paragraphedeliste"/>
+        <w:numPr>
+          <w:ilvl w:val="0"/>
+          <w:numId w:val="1"/>
+        </w:numPr>
+        <w:ind w:right="-567"/>
+        <w:jc w:val="both"/>
+        <w:rPr>
+          <w:rFonts w:ascii="Times New Roman" w:hAnsi="Times New Roman" w:cs="Times New Roman"/>
+          <w:sz w:val="36"/>
+          <w:szCs w:val="36"/>
+        </w:rPr>
+      </w:pPr>
+      <w:r>
+        <w:rPr>
+          <w:rFonts w:ascii="Times New Roman" w:hAnsi="Times New Roman" w:cs="Times New Roman"/>
+          <w:sz w:val="36"/>
+          <w:szCs w:val="36"/>
+        </w:rPr>
         <w:t xml:space="preserve">Can </w:t>
       </w:r>
       <w:r>
@@ -9197,6 +9269,7 @@
           <w:sz w:val="36"/>
           <w:szCs w:val="36"/>
         </w:rPr>
+        <w:lastRenderedPageBreak/>
         <w:t>In Run</w:t>
       </w:r>
     </w:p>
@@ -9245,7 +9318,6 @@
           <w:sz w:val="36"/>
           <w:szCs w:val="36"/>
         </w:rPr>
-        <w:lastRenderedPageBreak/>
         <w:t xml:space="preserve">Need </w:t>
       </w:r>
       <w:r>
@@ -10370,6 +10442,7 @@
           <w:sz w:val="36"/>
           <w:szCs w:val="36"/>
         </w:rPr>
+        <w:lastRenderedPageBreak/>
         <w:t>Day</w:t>
       </w:r>
       <w:r>
@@ -10498,7 +10571,6 @@
           <w:sz w:val="36"/>
           <w:szCs w:val="36"/>
         </w:rPr>
-        <w:lastRenderedPageBreak/>
         <w:t>Midnight</w:t>
       </w:r>
       <w:r>
@@ -12112,6 +12184,7 @@
           <w:lang w:val="fr-FR"/>
         </w:rPr>
       </w:pPr>
+      <w:proofErr w:type="gramStart"/>
       <w:r>
         <w:rPr>
           <w:rFonts w:ascii="Times New Roman" w:hAnsi="Times New Roman" w:cs="Times New Roman"/>
@@ -12119,7 +12192,17 @@
           <w:szCs w:val="36"/>
           <w:lang w:val="fr-FR"/>
         </w:rPr>
-        <w:t xml:space="preserve">Dialogue: </w:t>
+        <w:t>Dialogue:</w:t>
+      </w:r>
+      <w:proofErr w:type="gramEnd"/>
+      <w:r>
+        <w:rPr>
+          <w:rFonts w:ascii="Times New Roman" w:hAnsi="Times New Roman" w:cs="Times New Roman"/>
+          <w:sz w:val="36"/>
+          <w:szCs w:val="36"/>
+          <w:lang w:val="fr-FR"/>
+        </w:rPr>
+        <w:t xml:space="preserve"> </w:t>
       </w:r>
       <w:r>
         <w:rPr>
@@ -13435,14 +13518,6 @@
           <w:szCs w:val="36"/>
         </w:rPr>
       </w:pPr>
-      <w:r>
-        <w:rPr>
-          <w:rFonts w:ascii="Times New Roman" w:hAnsi="Times New Roman" w:cs="Times New Roman"/>
-          <w:sz w:val="36"/>
-          <w:szCs w:val="36"/>
-        </w:rPr>
-        <w:t>Add UI Sound</w:t>
-      </w:r>
     </w:p>
     <w:p>
       <w:pPr>
@@ -13589,6 +13664,30 @@
           <w:szCs w:val="36"/>
         </w:rPr>
         <w:t>Create the Game UI: Menu, Constant, Dialogue, …</w:t>
+      </w:r>
+    </w:p>
+    <w:p>
+      <w:pPr>
+        <w:pStyle w:val="Paragraphedeliste"/>
+        <w:numPr>
+          <w:ilvl w:val="0"/>
+          <w:numId w:val="1"/>
+        </w:numPr>
+        <w:ind w:right="-567"/>
+        <w:jc w:val="both"/>
+        <w:rPr>
+          <w:rFonts w:ascii="Times New Roman" w:hAnsi="Times New Roman" w:cs="Times New Roman"/>
+          <w:sz w:val="36"/>
+          <w:szCs w:val="36"/>
+        </w:rPr>
+      </w:pPr>
+      <w:r>
+        <w:rPr>
+          <w:rFonts w:ascii="Times New Roman" w:hAnsi="Times New Roman" w:cs="Times New Roman"/>
+          <w:sz w:val="36"/>
+          <w:szCs w:val="36"/>
+        </w:rPr>
+        <w:t>Rework Achievements &amp; Save</w:t>
       </w:r>
     </w:p>
     <w:sectPr>

</xml_diff>

<commit_message>
Fix: Update Doc & Project Settings
</commit_message>
<xml_diff>
--- a/Documents/Shadowed-Paths.docx
+++ b/Documents/Shadowed-Paths.docx
@@ -11627,440 +11627,440 @@
           <w:sz w:val="36"/>
           <w:szCs w:val="36"/>
         </w:rPr>
+        <w:t>Settings</w:t>
+      </w:r>
+    </w:p>
+    <w:p>
+      <w:pPr>
+        <w:pStyle w:val="Paragraphedeliste"/>
+        <w:numPr>
+          <w:ilvl w:val="0"/>
+          <w:numId w:val="5"/>
+        </w:numPr>
+        <w:ind w:right="-567"/>
+        <w:jc w:val="both"/>
+        <w:rPr>
+          <w:rFonts w:ascii="Times New Roman" w:hAnsi="Times New Roman" w:cs="Times New Roman"/>
+          <w:sz w:val="36"/>
+          <w:szCs w:val="36"/>
+        </w:rPr>
+      </w:pPr>
+      <w:r>
+        <w:rPr>
+          <w:rFonts w:ascii="Times New Roman" w:hAnsi="Times New Roman" w:cs="Times New Roman"/>
+          <w:sz w:val="36"/>
+          <w:szCs w:val="36"/>
+        </w:rPr>
+        <w:t>Credits</w:t>
+      </w:r>
+    </w:p>
+    <w:p>
+      <w:pPr>
+        <w:pStyle w:val="Paragraphedeliste"/>
+        <w:numPr>
+          <w:ilvl w:val="0"/>
+          <w:numId w:val="5"/>
+        </w:numPr>
+        <w:ind w:right="-567"/>
+        <w:jc w:val="both"/>
+        <w:rPr>
+          <w:rFonts w:ascii="Times New Roman" w:hAnsi="Times New Roman" w:cs="Times New Roman"/>
+          <w:sz w:val="36"/>
+          <w:szCs w:val="36"/>
+        </w:rPr>
+      </w:pPr>
+      <w:r>
+        <w:rPr>
+          <w:rFonts w:ascii="Times New Roman" w:hAnsi="Times New Roman" w:cs="Times New Roman"/>
+          <w:sz w:val="36"/>
+          <w:szCs w:val="36"/>
+        </w:rPr>
+        <w:t>Quit</w:t>
+      </w:r>
+    </w:p>
+    <w:p>
+      <w:pPr>
+        <w:pStyle w:val="Paragraphedeliste"/>
+        <w:numPr>
+          <w:ilvl w:val="0"/>
+          <w:numId w:val="1"/>
+        </w:numPr>
+        <w:ind w:right="-567"/>
+        <w:jc w:val="both"/>
+        <w:rPr>
+          <w:rFonts w:ascii="Times New Roman" w:hAnsi="Times New Roman" w:cs="Times New Roman"/>
+          <w:sz w:val="36"/>
+          <w:szCs w:val="36"/>
+        </w:rPr>
+      </w:pPr>
+      <w:r>
+        <w:rPr>
+          <w:rFonts w:ascii="Times New Roman" w:hAnsi="Times New Roman" w:cs="Times New Roman"/>
+          <w:sz w:val="36"/>
+          <w:szCs w:val="36"/>
+        </w:rPr>
+        <w:t>Info</w:t>
+      </w:r>
+      <w:r>
+        <w:rPr>
+          <w:rFonts w:ascii="Times New Roman" w:hAnsi="Times New Roman" w:cs="Times New Roman"/>
+          <w:sz w:val="36"/>
+          <w:szCs w:val="36"/>
+        </w:rPr>
+        <w:t xml:space="preserve">: </w:t>
+      </w:r>
+    </w:p>
+    <w:p>
+      <w:pPr>
+        <w:pStyle w:val="Paragraphedeliste"/>
+        <w:numPr>
+          <w:ilvl w:val="0"/>
+          <w:numId w:val="5"/>
+        </w:numPr>
+        <w:ind w:right="-567"/>
+        <w:jc w:val="both"/>
+        <w:rPr>
+          <w:rFonts w:ascii="Times New Roman" w:hAnsi="Times New Roman" w:cs="Times New Roman"/>
+          <w:sz w:val="36"/>
+          <w:szCs w:val="36"/>
+        </w:rPr>
+      </w:pPr>
+      <w:r>
+        <w:rPr>
+          <w:rFonts w:ascii="Times New Roman" w:hAnsi="Times New Roman" w:cs="Times New Roman"/>
+          <w:sz w:val="36"/>
+          <w:szCs w:val="36"/>
+        </w:rPr>
+        <w:t>Name</w:t>
+      </w:r>
+    </w:p>
+    <w:p>
+      <w:pPr>
+        <w:pStyle w:val="Paragraphedeliste"/>
+        <w:numPr>
+          <w:ilvl w:val="0"/>
+          <w:numId w:val="5"/>
+        </w:numPr>
+        <w:ind w:right="-567"/>
+        <w:jc w:val="both"/>
+        <w:rPr>
+          <w:rFonts w:ascii="Times New Roman" w:hAnsi="Times New Roman" w:cs="Times New Roman"/>
+          <w:sz w:val="36"/>
+          <w:szCs w:val="36"/>
+        </w:rPr>
+      </w:pPr>
+      <w:r>
+        <w:rPr>
+          <w:rFonts w:ascii="Times New Roman" w:hAnsi="Times New Roman" w:cs="Times New Roman"/>
+          <w:sz w:val="36"/>
+          <w:szCs w:val="36"/>
+        </w:rPr>
+        <w:t>Life</w:t>
+      </w:r>
+    </w:p>
+    <w:p>
+      <w:pPr>
+        <w:pStyle w:val="Paragraphedeliste"/>
+        <w:numPr>
+          <w:ilvl w:val="0"/>
+          <w:numId w:val="5"/>
+        </w:numPr>
+        <w:ind w:right="-567"/>
+        <w:jc w:val="both"/>
+        <w:rPr>
+          <w:rFonts w:ascii="Times New Roman" w:hAnsi="Times New Roman" w:cs="Times New Roman"/>
+          <w:sz w:val="36"/>
+          <w:szCs w:val="36"/>
+        </w:rPr>
+      </w:pPr>
+      <w:r>
+        <w:rPr>
+          <w:rFonts w:ascii="Times New Roman" w:hAnsi="Times New Roman" w:cs="Times New Roman"/>
+          <w:sz w:val="36"/>
+          <w:szCs w:val="36"/>
+        </w:rPr>
+        <w:t>Mana</w:t>
+      </w:r>
+    </w:p>
+    <w:p>
+      <w:pPr>
+        <w:pStyle w:val="Paragraphedeliste"/>
+        <w:numPr>
+          <w:ilvl w:val="0"/>
+          <w:numId w:val="5"/>
+        </w:numPr>
+        <w:ind w:right="-567"/>
+        <w:jc w:val="both"/>
+        <w:rPr>
+          <w:rFonts w:ascii="Times New Roman" w:hAnsi="Times New Roman" w:cs="Times New Roman"/>
+          <w:sz w:val="36"/>
+          <w:szCs w:val="36"/>
+        </w:rPr>
+      </w:pPr>
+      <w:r>
+        <w:rPr>
+          <w:rFonts w:ascii="Times New Roman" w:hAnsi="Times New Roman" w:cs="Times New Roman"/>
+          <w:sz w:val="36"/>
+          <w:szCs w:val="36"/>
+        </w:rPr>
+        <w:t>Level</w:t>
+      </w:r>
+    </w:p>
+    <w:p>
+      <w:pPr>
+        <w:pStyle w:val="Paragraphedeliste"/>
+        <w:numPr>
+          <w:ilvl w:val="0"/>
+          <w:numId w:val="5"/>
+        </w:numPr>
+        <w:ind w:right="-567"/>
+        <w:jc w:val="both"/>
+        <w:rPr>
+          <w:rFonts w:ascii="Times New Roman" w:hAnsi="Times New Roman" w:cs="Times New Roman"/>
+          <w:sz w:val="36"/>
+          <w:szCs w:val="36"/>
+        </w:rPr>
+      </w:pPr>
+      <w:r>
+        <w:rPr>
+          <w:rFonts w:ascii="Times New Roman" w:hAnsi="Times New Roman" w:cs="Times New Roman"/>
+          <w:sz w:val="36"/>
+          <w:szCs w:val="36"/>
+        </w:rPr>
+        <w:t>Exp</w:t>
+      </w:r>
+    </w:p>
+    <w:p>
+      <w:pPr>
+        <w:pStyle w:val="Paragraphedeliste"/>
+        <w:numPr>
+          <w:ilvl w:val="0"/>
+          <w:numId w:val="5"/>
+        </w:numPr>
+        <w:ind w:right="-567"/>
+        <w:jc w:val="both"/>
+        <w:rPr>
+          <w:rFonts w:ascii="Times New Roman" w:hAnsi="Times New Roman" w:cs="Times New Roman"/>
+          <w:sz w:val="36"/>
+          <w:szCs w:val="36"/>
+        </w:rPr>
+      </w:pPr>
+      <w:r>
+        <w:rPr>
+          <w:rFonts w:ascii="Times New Roman" w:hAnsi="Times New Roman" w:cs="Times New Roman"/>
+          <w:sz w:val="36"/>
+          <w:szCs w:val="36"/>
+        </w:rPr>
+        <w:t>Gold</w:t>
+      </w:r>
+      <w:r>
+        <w:rPr>
+          <w:rFonts w:ascii="Times New Roman" w:hAnsi="Times New Roman" w:cs="Times New Roman"/>
+          <w:sz w:val="36"/>
+          <w:szCs w:val="36"/>
+        </w:rPr>
+        <w:t>s</w:t>
+      </w:r>
+    </w:p>
+    <w:p>
+      <w:pPr>
+        <w:pStyle w:val="Paragraphedeliste"/>
+        <w:numPr>
+          <w:ilvl w:val="0"/>
+          <w:numId w:val="5"/>
+        </w:numPr>
+        <w:ind w:right="-567"/>
+        <w:jc w:val="both"/>
+        <w:rPr>
+          <w:rFonts w:ascii="Times New Roman" w:hAnsi="Times New Roman" w:cs="Times New Roman"/>
+          <w:sz w:val="36"/>
+          <w:szCs w:val="36"/>
+        </w:rPr>
+      </w:pPr>
+      <w:r>
+        <w:rPr>
+          <w:rFonts w:ascii="Times New Roman" w:hAnsi="Times New Roman" w:cs="Times New Roman"/>
+          <w:sz w:val="36"/>
+          <w:szCs w:val="36"/>
+        </w:rPr>
+        <w:t>Time</w:t>
+      </w:r>
+    </w:p>
+    <w:p>
+      <w:pPr>
+        <w:pStyle w:val="Paragraphedeliste"/>
+        <w:numPr>
+          <w:ilvl w:val="0"/>
+          <w:numId w:val="5"/>
+        </w:numPr>
+        <w:ind w:right="-567"/>
+        <w:jc w:val="both"/>
+        <w:rPr>
+          <w:rFonts w:ascii="Times New Roman" w:hAnsi="Times New Roman" w:cs="Times New Roman"/>
+          <w:sz w:val="36"/>
+          <w:szCs w:val="36"/>
+        </w:rPr>
+      </w:pPr>
+      <w:r>
+        <w:rPr>
+          <w:rFonts w:ascii="Times New Roman" w:hAnsi="Times New Roman" w:cs="Times New Roman"/>
+          <w:sz w:val="36"/>
+          <w:szCs w:val="36"/>
+        </w:rPr>
+        <w:t xml:space="preserve">Button </w:t>
+      </w:r>
+      <w:r>
+        <w:rPr>
+          <w:rFonts w:ascii="Times New Roman" w:hAnsi="Times New Roman" w:cs="Times New Roman"/>
+          <w:sz w:val="36"/>
+          <w:szCs w:val="36"/>
+        </w:rPr>
+        <w:t>Menu</w:t>
+      </w:r>
+    </w:p>
+    <w:p>
+      <w:pPr>
+        <w:pStyle w:val="Paragraphedeliste"/>
+        <w:numPr>
+          <w:ilvl w:val="0"/>
+          <w:numId w:val="1"/>
+        </w:numPr>
+        <w:ind w:right="-567"/>
+        <w:jc w:val="both"/>
+        <w:rPr>
+          <w:rFonts w:ascii="Times New Roman" w:hAnsi="Times New Roman" w:cs="Times New Roman"/>
+          <w:sz w:val="36"/>
+          <w:szCs w:val="36"/>
+        </w:rPr>
+      </w:pPr>
+      <w:r>
+        <w:rPr>
+          <w:rFonts w:ascii="Times New Roman" w:hAnsi="Times New Roman" w:cs="Times New Roman"/>
+          <w:sz w:val="36"/>
+          <w:szCs w:val="36"/>
+        </w:rPr>
+        <w:lastRenderedPageBreak/>
+        <w:t>Menu:</w:t>
+      </w:r>
+    </w:p>
+    <w:p>
+      <w:pPr>
+        <w:pStyle w:val="Paragraphedeliste"/>
+        <w:numPr>
+          <w:ilvl w:val="0"/>
+          <w:numId w:val="5"/>
+        </w:numPr>
+        <w:ind w:right="-567"/>
+        <w:jc w:val="both"/>
+        <w:rPr>
+          <w:rFonts w:ascii="Times New Roman" w:hAnsi="Times New Roman" w:cs="Times New Roman"/>
+          <w:sz w:val="36"/>
+          <w:szCs w:val="36"/>
+        </w:rPr>
+      </w:pPr>
+      <w:r>
+        <w:rPr>
+          <w:rFonts w:ascii="Times New Roman" w:hAnsi="Times New Roman" w:cs="Times New Roman"/>
+          <w:sz w:val="36"/>
+          <w:szCs w:val="36"/>
+        </w:rPr>
+        <w:t>Continue</w:t>
+      </w:r>
+    </w:p>
+    <w:p>
+      <w:pPr>
+        <w:pStyle w:val="Paragraphedeliste"/>
+        <w:numPr>
+          <w:ilvl w:val="0"/>
+          <w:numId w:val="5"/>
+        </w:numPr>
+        <w:ind w:right="-567"/>
+        <w:jc w:val="both"/>
+        <w:rPr>
+          <w:rFonts w:ascii="Times New Roman" w:hAnsi="Times New Roman" w:cs="Times New Roman"/>
+          <w:sz w:val="36"/>
+          <w:szCs w:val="36"/>
+        </w:rPr>
+      </w:pPr>
+      <w:r>
+        <w:rPr>
+          <w:rFonts w:ascii="Times New Roman" w:hAnsi="Times New Roman" w:cs="Times New Roman"/>
+          <w:sz w:val="36"/>
+          <w:szCs w:val="36"/>
+        </w:rPr>
+        <w:t>Character</w:t>
+      </w:r>
+    </w:p>
+    <w:p>
+      <w:pPr>
+        <w:pStyle w:val="Paragraphedeliste"/>
+        <w:numPr>
+          <w:ilvl w:val="0"/>
+          <w:numId w:val="5"/>
+        </w:numPr>
+        <w:ind w:right="-567"/>
+        <w:jc w:val="both"/>
+        <w:rPr>
+          <w:rFonts w:ascii="Times New Roman" w:hAnsi="Times New Roman" w:cs="Times New Roman"/>
+          <w:sz w:val="36"/>
+          <w:szCs w:val="36"/>
+        </w:rPr>
+      </w:pPr>
+      <w:r>
+        <w:rPr>
+          <w:rFonts w:ascii="Times New Roman" w:hAnsi="Times New Roman" w:cs="Times New Roman"/>
+          <w:sz w:val="36"/>
+          <w:szCs w:val="36"/>
+        </w:rPr>
+        <w:t>Inventory</w:t>
+      </w:r>
+    </w:p>
+    <w:p>
+      <w:pPr>
+        <w:pStyle w:val="Paragraphedeliste"/>
+        <w:numPr>
+          <w:ilvl w:val="0"/>
+          <w:numId w:val="5"/>
+        </w:numPr>
+        <w:ind w:right="-567"/>
+        <w:jc w:val="both"/>
+        <w:rPr>
+          <w:rFonts w:ascii="Times New Roman" w:hAnsi="Times New Roman" w:cs="Times New Roman"/>
+          <w:sz w:val="36"/>
+          <w:szCs w:val="36"/>
+        </w:rPr>
+      </w:pPr>
+      <w:r>
+        <w:rPr>
+          <w:rFonts w:ascii="Times New Roman" w:hAnsi="Times New Roman" w:cs="Times New Roman"/>
+          <w:sz w:val="36"/>
+          <w:szCs w:val="36"/>
+        </w:rPr>
+        <w:t>Quests</w:t>
+      </w:r>
+    </w:p>
+    <w:p>
+      <w:pPr>
+        <w:pStyle w:val="Paragraphedeliste"/>
+        <w:numPr>
+          <w:ilvl w:val="0"/>
+          <w:numId w:val="5"/>
+        </w:numPr>
+        <w:ind w:right="-567"/>
+        <w:jc w:val="both"/>
+        <w:rPr>
+          <w:rFonts w:ascii="Times New Roman" w:hAnsi="Times New Roman" w:cs="Times New Roman"/>
+          <w:sz w:val="36"/>
+          <w:szCs w:val="36"/>
+        </w:rPr>
+      </w:pPr>
+      <w:r>
+        <w:rPr>
+          <w:rFonts w:ascii="Times New Roman" w:hAnsi="Times New Roman" w:cs="Times New Roman"/>
+          <w:sz w:val="36"/>
+          <w:szCs w:val="36"/>
+        </w:rPr>
         <w:t>Achievements</w:t>
-      </w:r>
-    </w:p>
-    <w:p>
-      <w:pPr>
-        <w:pStyle w:val="Paragraphedeliste"/>
-        <w:numPr>
-          <w:ilvl w:val="0"/>
-          <w:numId w:val="5"/>
-        </w:numPr>
-        <w:ind w:right="-567"/>
-        <w:jc w:val="both"/>
-        <w:rPr>
-          <w:rFonts w:ascii="Times New Roman" w:hAnsi="Times New Roman" w:cs="Times New Roman"/>
-          <w:sz w:val="36"/>
-          <w:szCs w:val="36"/>
-        </w:rPr>
-      </w:pPr>
-      <w:r>
-        <w:rPr>
-          <w:rFonts w:ascii="Times New Roman" w:hAnsi="Times New Roman" w:cs="Times New Roman"/>
-          <w:sz w:val="36"/>
-          <w:szCs w:val="36"/>
-        </w:rPr>
-        <w:t>Settings</w:t>
-      </w:r>
-    </w:p>
-    <w:p>
-      <w:pPr>
-        <w:pStyle w:val="Paragraphedeliste"/>
-        <w:numPr>
-          <w:ilvl w:val="0"/>
-          <w:numId w:val="5"/>
-        </w:numPr>
-        <w:ind w:right="-567"/>
-        <w:jc w:val="both"/>
-        <w:rPr>
-          <w:rFonts w:ascii="Times New Roman" w:hAnsi="Times New Roman" w:cs="Times New Roman"/>
-          <w:sz w:val="36"/>
-          <w:szCs w:val="36"/>
-        </w:rPr>
-      </w:pPr>
-      <w:r>
-        <w:rPr>
-          <w:rFonts w:ascii="Times New Roman" w:hAnsi="Times New Roman" w:cs="Times New Roman"/>
-          <w:sz w:val="36"/>
-          <w:szCs w:val="36"/>
-        </w:rPr>
-        <w:t>Credits</w:t>
-      </w:r>
-    </w:p>
-    <w:p>
-      <w:pPr>
-        <w:pStyle w:val="Paragraphedeliste"/>
-        <w:numPr>
-          <w:ilvl w:val="0"/>
-          <w:numId w:val="5"/>
-        </w:numPr>
-        <w:ind w:right="-567"/>
-        <w:jc w:val="both"/>
-        <w:rPr>
-          <w:rFonts w:ascii="Times New Roman" w:hAnsi="Times New Roman" w:cs="Times New Roman"/>
-          <w:sz w:val="36"/>
-          <w:szCs w:val="36"/>
-        </w:rPr>
-      </w:pPr>
-      <w:r>
-        <w:rPr>
-          <w:rFonts w:ascii="Times New Roman" w:hAnsi="Times New Roman" w:cs="Times New Roman"/>
-          <w:sz w:val="36"/>
-          <w:szCs w:val="36"/>
-        </w:rPr>
-        <w:t>Quit</w:t>
-      </w:r>
-    </w:p>
-    <w:p>
-      <w:pPr>
-        <w:pStyle w:val="Paragraphedeliste"/>
-        <w:numPr>
-          <w:ilvl w:val="0"/>
-          <w:numId w:val="1"/>
-        </w:numPr>
-        <w:ind w:right="-567"/>
-        <w:jc w:val="both"/>
-        <w:rPr>
-          <w:rFonts w:ascii="Times New Roman" w:hAnsi="Times New Roman" w:cs="Times New Roman"/>
-          <w:sz w:val="36"/>
-          <w:szCs w:val="36"/>
-        </w:rPr>
-      </w:pPr>
-      <w:r>
-        <w:rPr>
-          <w:rFonts w:ascii="Times New Roman" w:hAnsi="Times New Roman" w:cs="Times New Roman"/>
-          <w:sz w:val="36"/>
-          <w:szCs w:val="36"/>
-        </w:rPr>
-        <w:t>Info</w:t>
-      </w:r>
-      <w:r>
-        <w:rPr>
-          <w:rFonts w:ascii="Times New Roman" w:hAnsi="Times New Roman" w:cs="Times New Roman"/>
-          <w:sz w:val="36"/>
-          <w:szCs w:val="36"/>
-        </w:rPr>
-        <w:t xml:space="preserve">: </w:t>
-      </w:r>
-    </w:p>
-    <w:p>
-      <w:pPr>
-        <w:pStyle w:val="Paragraphedeliste"/>
-        <w:numPr>
-          <w:ilvl w:val="0"/>
-          <w:numId w:val="5"/>
-        </w:numPr>
-        <w:ind w:right="-567"/>
-        <w:jc w:val="both"/>
-        <w:rPr>
-          <w:rFonts w:ascii="Times New Roman" w:hAnsi="Times New Roman" w:cs="Times New Roman"/>
-          <w:sz w:val="36"/>
-          <w:szCs w:val="36"/>
-        </w:rPr>
-      </w:pPr>
-      <w:r>
-        <w:rPr>
-          <w:rFonts w:ascii="Times New Roman" w:hAnsi="Times New Roman" w:cs="Times New Roman"/>
-          <w:sz w:val="36"/>
-          <w:szCs w:val="36"/>
-        </w:rPr>
-        <w:t>Name</w:t>
-      </w:r>
-    </w:p>
-    <w:p>
-      <w:pPr>
-        <w:pStyle w:val="Paragraphedeliste"/>
-        <w:numPr>
-          <w:ilvl w:val="0"/>
-          <w:numId w:val="5"/>
-        </w:numPr>
-        <w:ind w:right="-567"/>
-        <w:jc w:val="both"/>
-        <w:rPr>
-          <w:rFonts w:ascii="Times New Roman" w:hAnsi="Times New Roman" w:cs="Times New Roman"/>
-          <w:sz w:val="36"/>
-          <w:szCs w:val="36"/>
-        </w:rPr>
-      </w:pPr>
-      <w:r>
-        <w:rPr>
-          <w:rFonts w:ascii="Times New Roman" w:hAnsi="Times New Roman" w:cs="Times New Roman"/>
-          <w:sz w:val="36"/>
-          <w:szCs w:val="36"/>
-        </w:rPr>
-        <w:t>Life</w:t>
-      </w:r>
-    </w:p>
-    <w:p>
-      <w:pPr>
-        <w:pStyle w:val="Paragraphedeliste"/>
-        <w:numPr>
-          <w:ilvl w:val="0"/>
-          <w:numId w:val="5"/>
-        </w:numPr>
-        <w:ind w:right="-567"/>
-        <w:jc w:val="both"/>
-        <w:rPr>
-          <w:rFonts w:ascii="Times New Roman" w:hAnsi="Times New Roman" w:cs="Times New Roman"/>
-          <w:sz w:val="36"/>
-          <w:szCs w:val="36"/>
-        </w:rPr>
-      </w:pPr>
-      <w:r>
-        <w:rPr>
-          <w:rFonts w:ascii="Times New Roman" w:hAnsi="Times New Roman" w:cs="Times New Roman"/>
-          <w:sz w:val="36"/>
-          <w:szCs w:val="36"/>
-        </w:rPr>
-        <w:t>Mana</w:t>
-      </w:r>
-    </w:p>
-    <w:p>
-      <w:pPr>
-        <w:pStyle w:val="Paragraphedeliste"/>
-        <w:numPr>
-          <w:ilvl w:val="0"/>
-          <w:numId w:val="5"/>
-        </w:numPr>
-        <w:ind w:right="-567"/>
-        <w:jc w:val="both"/>
-        <w:rPr>
-          <w:rFonts w:ascii="Times New Roman" w:hAnsi="Times New Roman" w:cs="Times New Roman"/>
-          <w:sz w:val="36"/>
-          <w:szCs w:val="36"/>
-        </w:rPr>
-      </w:pPr>
-      <w:r>
-        <w:rPr>
-          <w:rFonts w:ascii="Times New Roman" w:hAnsi="Times New Roman" w:cs="Times New Roman"/>
-          <w:sz w:val="36"/>
-          <w:szCs w:val="36"/>
-        </w:rPr>
-        <w:t>Level</w:t>
-      </w:r>
-    </w:p>
-    <w:p>
-      <w:pPr>
-        <w:pStyle w:val="Paragraphedeliste"/>
-        <w:numPr>
-          <w:ilvl w:val="0"/>
-          <w:numId w:val="5"/>
-        </w:numPr>
-        <w:ind w:right="-567"/>
-        <w:jc w:val="both"/>
-        <w:rPr>
-          <w:rFonts w:ascii="Times New Roman" w:hAnsi="Times New Roman" w:cs="Times New Roman"/>
-          <w:sz w:val="36"/>
-          <w:szCs w:val="36"/>
-        </w:rPr>
-      </w:pPr>
-      <w:r>
-        <w:rPr>
-          <w:rFonts w:ascii="Times New Roman" w:hAnsi="Times New Roman" w:cs="Times New Roman"/>
-          <w:sz w:val="36"/>
-          <w:szCs w:val="36"/>
-        </w:rPr>
-        <w:t>Exp</w:t>
-      </w:r>
-    </w:p>
-    <w:p>
-      <w:pPr>
-        <w:pStyle w:val="Paragraphedeliste"/>
-        <w:numPr>
-          <w:ilvl w:val="0"/>
-          <w:numId w:val="5"/>
-        </w:numPr>
-        <w:ind w:right="-567"/>
-        <w:jc w:val="both"/>
-        <w:rPr>
-          <w:rFonts w:ascii="Times New Roman" w:hAnsi="Times New Roman" w:cs="Times New Roman"/>
-          <w:sz w:val="36"/>
-          <w:szCs w:val="36"/>
-        </w:rPr>
-      </w:pPr>
-      <w:r>
-        <w:rPr>
-          <w:rFonts w:ascii="Times New Roman" w:hAnsi="Times New Roman" w:cs="Times New Roman"/>
-          <w:sz w:val="36"/>
-          <w:szCs w:val="36"/>
-        </w:rPr>
-        <w:t>Gold</w:t>
-      </w:r>
-      <w:r>
-        <w:rPr>
-          <w:rFonts w:ascii="Times New Roman" w:hAnsi="Times New Roman" w:cs="Times New Roman"/>
-          <w:sz w:val="36"/>
-          <w:szCs w:val="36"/>
-        </w:rPr>
-        <w:t>s</w:t>
-      </w:r>
-    </w:p>
-    <w:p>
-      <w:pPr>
-        <w:pStyle w:val="Paragraphedeliste"/>
-        <w:numPr>
-          <w:ilvl w:val="0"/>
-          <w:numId w:val="5"/>
-        </w:numPr>
-        <w:ind w:right="-567"/>
-        <w:jc w:val="both"/>
-        <w:rPr>
-          <w:rFonts w:ascii="Times New Roman" w:hAnsi="Times New Roman" w:cs="Times New Roman"/>
-          <w:sz w:val="36"/>
-          <w:szCs w:val="36"/>
-        </w:rPr>
-      </w:pPr>
-      <w:r>
-        <w:rPr>
-          <w:rFonts w:ascii="Times New Roman" w:hAnsi="Times New Roman" w:cs="Times New Roman"/>
-          <w:sz w:val="36"/>
-          <w:szCs w:val="36"/>
-        </w:rPr>
-        <w:t>Time</w:t>
-      </w:r>
-    </w:p>
-    <w:p>
-      <w:pPr>
-        <w:pStyle w:val="Paragraphedeliste"/>
-        <w:numPr>
-          <w:ilvl w:val="0"/>
-          <w:numId w:val="5"/>
-        </w:numPr>
-        <w:ind w:right="-567"/>
-        <w:jc w:val="both"/>
-        <w:rPr>
-          <w:rFonts w:ascii="Times New Roman" w:hAnsi="Times New Roman" w:cs="Times New Roman"/>
-          <w:sz w:val="36"/>
-          <w:szCs w:val="36"/>
-        </w:rPr>
-      </w:pPr>
-      <w:r>
-        <w:rPr>
-          <w:rFonts w:ascii="Times New Roman" w:hAnsi="Times New Roman" w:cs="Times New Roman"/>
-          <w:sz w:val="36"/>
-          <w:szCs w:val="36"/>
-        </w:rPr>
-        <w:lastRenderedPageBreak/>
-        <w:t xml:space="preserve">Button </w:t>
-      </w:r>
-      <w:r>
-        <w:rPr>
-          <w:rFonts w:ascii="Times New Roman" w:hAnsi="Times New Roman" w:cs="Times New Roman"/>
-          <w:sz w:val="36"/>
-          <w:szCs w:val="36"/>
-        </w:rPr>
-        <w:t>Menu</w:t>
-      </w:r>
-    </w:p>
-    <w:p>
-      <w:pPr>
-        <w:pStyle w:val="Paragraphedeliste"/>
-        <w:numPr>
-          <w:ilvl w:val="0"/>
-          <w:numId w:val="1"/>
-        </w:numPr>
-        <w:ind w:right="-567"/>
-        <w:jc w:val="both"/>
-        <w:rPr>
-          <w:rFonts w:ascii="Times New Roman" w:hAnsi="Times New Roman" w:cs="Times New Roman"/>
-          <w:sz w:val="36"/>
-          <w:szCs w:val="36"/>
-        </w:rPr>
-      </w:pPr>
-      <w:r>
-        <w:rPr>
-          <w:rFonts w:ascii="Times New Roman" w:hAnsi="Times New Roman" w:cs="Times New Roman"/>
-          <w:sz w:val="36"/>
-          <w:szCs w:val="36"/>
-        </w:rPr>
-        <w:t>Menu:</w:t>
-      </w:r>
-    </w:p>
-    <w:p>
-      <w:pPr>
-        <w:pStyle w:val="Paragraphedeliste"/>
-        <w:numPr>
-          <w:ilvl w:val="0"/>
-          <w:numId w:val="5"/>
-        </w:numPr>
-        <w:ind w:right="-567"/>
-        <w:jc w:val="both"/>
-        <w:rPr>
-          <w:rFonts w:ascii="Times New Roman" w:hAnsi="Times New Roman" w:cs="Times New Roman"/>
-          <w:sz w:val="36"/>
-          <w:szCs w:val="36"/>
-        </w:rPr>
-      </w:pPr>
-      <w:r>
-        <w:rPr>
-          <w:rFonts w:ascii="Times New Roman" w:hAnsi="Times New Roman" w:cs="Times New Roman"/>
-          <w:sz w:val="36"/>
-          <w:szCs w:val="36"/>
-        </w:rPr>
-        <w:t>Continue</w:t>
-      </w:r>
-    </w:p>
-    <w:p>
-      <w:pPr>
-        <w:pStyle w:val="Paragraphedeliste"/>
-        <w:numPr>
-          <w:ilvl w:val="0"/>
-          <w:numId w:val="5"/>
-        </w:numPr>
-        <w:ind w:right="-567"/>
-        <w:jc w:val="both"/>
-        <w:rPr>
-          <w:rFonts w:ascii="Times New Roman" w:hAnsi="Times New Roman" w:cs="Times New Roman"/>
-          <w:sz w:val="36"/>
-          <w:szCs w:val="36"/>
-        </w:rPr>
-      </w:pPr>
-      <w:r>
-        <w:rPr>
-          <w:rFonts w:ascii="Times New Roman" w:hAnsi="Times New Roman" w:cs="Times New Roman"/>
-          <w:sz w:val="36"/>
-          <w:szCs w:val="36"/>
-        </w:rPr>
-        <w:t>Character</w:t>
-      </w:r>
-    </w:p>
-    <w:p>
-      <w:pPr>
-        <w:pStyle w:val="Paragraphedeliste"/>
-        <w:numPr>
-          <w:ilvl w:val="0"/>
-          <w:numId w:val="5"/>
-        </w:numPr>
-        <w:ind w:right="-567"/>
-        <w:jc w:val="both"/>
-        <w:rPr>
-          <w:rFonts w:ascii="Times New Roman" w:hAnsi="Times New Roman" w:cs="Times New Roman"/>
-          <w:sz w:val="36"/>
-          <w:szCs w:val="36"/>
-        </w:rPr>
-      </w:pPr>
-      <w:r>
-        <w:rPr>
-          <w:rFonts w:ascii="Times New Roman" w:hAnsi="Times New Roman" w:cs="Times New Roman"/>
-          <w:sz w:val="36"/>
-          <w:szCs w:val="36"/>
-        </w:rPr>
-        <w:t>Inventory</w:t>
-      </w:r>
-    </w:p>
-    <w:p>
-      <w:pPr>
-        <w:pStyle w:val="Paragraphedeliste"/>
-        <w:numPr>
-          <w:ilvl w:val="0"/>
-          <w:numId w:val="5"/>
-        </w:numPr>
-        <w:ind w:right="-567"/>
-        <w:jc w:val="both"/>
-        <w:rPr>
-          <w:rFonts w:ascii="Times New Roman" w:hAnsi="Times New Roman" w:cs="Times New Roman"/>
-          <w:sz w:val="36"/>
-          <w:szCs w:val="36"/>
-        </w:rPr>
-      </w:pPr>
-      <w:r>
-        <w:rPr>
-          <w:rFonts w:ascii="Times New Roman" w:hAnsi="Times New Roman" w:cs="Times New Roman"/>
-          <w:sz w:val="36"/>
-          <w:szCs w:val="36"/>
-        </w:rPr>
-        <w:t>Quests</w:t>
       </w:r>
     </w:p>
     <w:p>
@@ -13514,49 +13514,49 @@
           <w:szCs w:val="36"/>
         </w:rPr>
       </w:pPr>
-    </w:p>
-    <w:p>
-      <w:pPr>
-        <w:ind w:right="-567"/>
-        <w:jc w:val="both"/>
-        <w:rPr>
-          <w:rFonts w:ascii="Times New Roman" w:hAnsi="Times New Roman" w:cs="Times New Roman"/>
-          <w:sz w:val="36"/>
-          <w:szCs w:val="36"/>
-        </w:rPr>
-      </w:pPr>
-    </w:p>
-    <w:p>
-      <w:pPr>
-        <w:pStyle w:val="Paragraphedeliste"/>
-        <w:numPr>
-          <w:ilvl w:val="0"/>
-          <w:numId w:val="1"/>
-        </w:numPr>
-        <w:ind w:right="-567"/>
-        <w:jc w:val="both"/>
-        <w:rPr>
-          <w:rFonts w:ascii="Times New Roman" w:hAnsi="Times New Roman" w:cs="Times New Roman"/>
-          <w:sz w:val="36"/>
-          <w:szCs w:val="36"/>
-        </w:rPr>
-      </w:pPr>
-      <w:r>
-        <w:rPr>
-          <w:rFonts w:ascii="Times New Roman" w:hAnsi="Times New Roman" w:cs="Times New Roman"/>
-          <w:sz w:val="36"/>
-          <w:szCs w:val="36"/>
-        </w:rPr>
-        <w:t>Create the Village</w:t>
-      </w:r>
-      <w:r>
-        <w:rPr>
-          <w:rFonts w:ascii="Times New Roman" w:hAnsi="Times New Roman" w:cs="Times New Roman"/>
-          <w:sz w:val="36"/>
-          <w:szCs w:val="36"/>
-        </w:rPr>
-        <w:t xml:space="preserve"> Menu</w:t>
-      </w:r>
+      <w:r>
+        <w:rPr>
+          <w:rFonts w:ascii="Times New Roman" w:hAnsi="Times New Roman" w:cs="Times New Roman"/>
+          <w:sz w:val="36"/>
+          <w:szCs w:val="36"/>
+        </w:rPr>
+        <w:t>Player</w:t>
+      </w:r>
+    </w:p>
+    <w:p>
+      <w:pPr>
+        <w:pStyle w:val="Paragraphedeliste"/>
+        <w:numPr>
+          <w:ilvl w:val="0"/>
+          <w:numId w:val="1"/>
+        </w:numPr>
+        <w:ind w:right="-567"/>
+        <w:jc w:val="both"/>
+        <w:rPr>
+          <w:rFonts w:ascii="Times New Roman" w:hAnsi="Times New Roman" w:cs="Times New Roman"/>
+          <w:sz w:val="36"/>
+          <w:szCs w:val="36"/>
+        </w:rPr>
+      </w:pPr>
+      <w:r>
+        <w:rPr>
+          <w:rFonts w:ascii="Times New Roman" w:hAnsi="Times New Roman" w:cs="Times New Roman"/>
+          <w:sz w:val="36"/>
+          <w:szCs w:val="36"/>
+        </w:rPr>
+        <w:t>Placeholder Village</w:t>
+      </w:r>
+    </w:p>
+    <w:p>
+      <w:pPr>
+        <w:ind w:right="-567"/>
+        <w:jc w:val="both"/>
+        <w:rPr>
+          <w:rFonts w:ascii="Times New Roman" w:hAnsi="Times New Roman" w:cs="Times New Roman"/>
+          <w:sz w:val="36"/>
+          <w:szCs w:val="36"/>
+        </w:rPr>
+      </w:pPr>
     </w:p>
     <w:p>
       <w:pPr>
@@ -13619,23 +13619,7 @@
           <w:sz w:val="36"/>
           <w:szCs w:val="36"/>
         </w:rPr>
-        <w:t xml:space="preserve">Name &amp; </w:t>
-      </w:r>
-      <w:r>
-        <w:rPr>
-          <w:rFonts w:ascii="Times New Roman" w:hAnsi="Times New Roman" w:cs="Times New Roman"/>
-          <w:sz w:val="36"/>
-          <w:szCs w:val="36"/>
-        </w:rPr>
-        <w:t>Class</w:t>
-      </w:r>
-      <w:r>
-        <w:rPr>
-          <w:rFonts w:ascii="Times New Roman" w:hAnsi="Times New Roman" w:cs="Times New Roman"/>
-          <w:sz w:val="36"/>
-          <w:szCs w:val="36"/>
-        </w:rPr>
-        <w:t xml:space="preserve"> Choice</w:t>
+        <w:t>Name</w:t>
       </w:r>
     </w:p>
     <w:p>

</xml_diff>

<commit_message>
Fix: Player & Camera & Village
</commit_message>
<xml_diff>
--- a/Documents/Shadowed-Paths.docx
+++ b/Documents/Shadowed-Paths.docx
@@ -13497,30 +13497,6 @@
           <w:u w:val="single"/>
         </w:rPr>
         <w:t>:</w:t>
-      </w:r>
-    </w:p>
-    <w:p>
-      <w:pPr>
-        <w:pStyle w:val="Paragraphedeliste"/>
-        <w:numPr>
-          <w:ilvl w:val="0"/>
-          <w:numId w:val="1"/>
-        </w:numPr>
-        <w:ind w:right="-567"/>
-        <w:jc w:val="both"/>
-        <w:rPr>
-          <w:rFonts w:ascii="Times New Roman" w:hAnsi="Times New Roman" w:cs="Times New Roman"/>
-          <w:sz w:val="36"/>
-          <w:szCs w:val="36"/>
-        </w:rPr>
-      </w:pPr>
-      <w:r>
-        <w:rPr>
-          <w:rFonts w:ascii="Times New Roman" w:hAnsi="Times New Roman" w:cs="Times New Roman"/>
-          <w:sz w:val="36"/>
-          <w:szCs w:val="36"/>
-        </w:rPr>
-        <w:t>Player</w:t>
       </w:r>
     </w:p>
     <w:p>

</xml_diff>